<commit_message>
Dodala figure za thd
</commit_message>
<xml_diff>
--- a/docs/Sastanak_21.11.docx
+++ b/docs/Sastanak_21.11.docx
@@ -47,13 +47,7 @@
         </w:numPr>
       </w:pPr>
       <w:r>
-        <w:t>Nas kontroler</w:t>
-      </w:r>
-      <w:r>
-        <w:t xml:space="preserve"> bez MAF-a</w:t>
-      </w:r>
-      <w:r>
-        <w:t xml:space="preserve"> = UR8 IMC</w:t>
+        <w:t>Nas kontroler bez MAF-a = UR8 IMC</w:t>
       </w:r>
     </w:p>
     <w:p>
@@ -71,12 +65,7 @@
         <w:t>k</w:t>
       </w:r>
       <w:r>
-        <w:t xml:space="preserve">ontroler = UR8 with </w:t>
-      </w:r>
-      <w:bookmarkStart w:id="0" w:name="_GoBack"/>
-      <w:bookmarkEnd w:id="0"/>
-      <w:r>
-        <w:t>MAF IMC + dif. Action</w:t>
+        <w:t>ontroler = UR8 with MAF IMC + dif. Action</w:t>
       </w:r>
     </w:p>
     <w:p>
@@ -88,13 +77,7 @@
         </w:numPr>
       </w:pPr>
       <w:r>
-        <w:t>Benchmark = UR2</w:t>
-      </w:r>
-      <w:r>
-        <w:t xml:space="preserve"> with MAF IMC + dif. Action</w:t>
-      </w:r>
-      <w:r>
-        <w:t xml:space="preserve"> + scheduling (ali realan sa texe=Ts)</w:t>
+        <w:t>Benchmark = UR2 with MAF IMC + dif. Action + scheduling (ali realan sa texe=Ts)</w:t>
       </w:r>
     </w:p>
     <w:p>
@@ -219,7 +202,28 @@
           <w:sz w:val="28"/>
           <w:u w:val="single"/>
         </w:rPr>
-        <w:t>Slucajvei od interesa:</w:t>
+        <w:t>Slucaj</w:t>
+      </w:r>
+      <w:r>
+        <w:rPr>
+          <w:sz w:val="28"/>
+          <w:u w:val="single"/>
+        </w:rPr>
+        <w:t>e</w:t>
+      </w:r>
+      <w:r>
+        <w:rPr>
+          <w:sz w:val="28"/>
+          <w:u w:val="single"/>
+        </w:rPr>
+        <w:t>v</w:t>
+      </w:r>
+      <w:r>
+        <w:rPr>
+          <w:sz w:val="28"/>
+          <w:u w:val="single"/>
+        </w:rPr>
+        <w:t>i od interesa:</w:t>
       </w:r>
     </w:p>
     <w:p>
@@ -231,10 +235,7 @@
         </w:numPr>
       </w:pPr>
       <w:r>
-        <w:t>B</w:t>
-      </w:r>
-      <w:r>
-        <w:t>encmark</w:t>
+        <w:t>Bencmark</w:t>
       </w:r>
     </w:p>
     <w:p>
@@ -273,13 +274,7 @@
         <w:t>Pokazati da smo dobri koliko i</w:t>
       </w:r>
       <w:r>
-        <w:t xml:space="preserve"> </w:t>
-      </w:r>
-      <w:r>
-        <w:t>IMC UR</w:t>
-      </w:r>
-      <w:r>
-        <w:t>2 no MAF</w:t>
+        <w:t xml:space="preserve"> IMC UR2 no MAF</w:t>
       </w:r>
       <w:r>
         <w:t xml:space="preserve"> </w:t>
@@ -297,10 +292,7 @@
         </w:numPr>
       </w:pPr>
       <w:r>
-        <w:t xml:space="preserve">Analiticki podesiti a tako da se ima isti cross-over kao </w:t>
-      </w:r>
-      <w:r>
-        <w:t>IMC UR2 no MAF</w:t>
+        <w:t>Analiticki podesiti a tako da se ima isti cross-over kao IMC UR2 no MAF</w:t>
       </w:r>
       <w:r>
         <w:t xml:space="preserve"> </w:t>
@@ -315,7 +307,10 @@
         </w:numPr>
       </w:pPr>
       <w:r>
-        <w:t>Ovo vec odradjeno (a=0.0626) ali proveriti i dodati sta treba iz stavki 1.1-1.4</w:t>
+        <w:t>Ovo vec odradjeno (a=0.063</w:t>
+      </w:r>
+      <w:r>
+        <w:t>6) ali proveriti i dodati sta treba iz stavki 1.1-1.4</w:t>
       </w:r>
     </w:p>
     <w:p>
@@ -341,6 +336,8 @@
       <w:r>
         <w:t>Nas dif. kontroler</w:t>
       </w:r>
+      <w:bookmarkStart w:id="0" w:name="_GoBack"/>
+      <w:bookmarkEnd w:id="0"/>
     </w:p>
     <w:p>
       <w:pPr>
@@ -363,7 +360,13 @@
         </w:numPr>
       </w:pPr>
       <w:r>
-        <w:t>Probati opet (sada sa mnjim skokom reference) sa Ivanovim analiticki izvedenim parametrima a=0.385/4,</w:t>
+        <w:t>Probati opet (sada sa m</w:t>
+      </w:r>
+      <w:r>
+        <w:t>a</w:t>
+      </w:r>
+      <w:r>
+        <w:t>njim skokom reference) sa Ivanovim analiticki izvedenim parametrima a=0.385/4,</w:t>
       </w:r>
       <w:r>
         <w:t xml:space="preserve"> d=0.5*Tpwm/Ts</w:t>
@@ -414,10 +417,7 @@
         </w:numPr>
       </w:pPr>
       <w:r>
-        <w:t xml:space="preserve">Nas kontroler </w:t>
-      </w:r>
-      <w:r>
-        <w:t xml:space="preserve">bez MAF-a </w:t>
+        <w:t xml:space="preserve">Nas kontroler bez MAF-a </w:t>
       </w:r>
     </w:p>
     <w:p>

</xml_diff>